<commit_message>
update Phan tich 2.0
</commit_message>
<xml_diff>
--- a/Document/5-ThietKeDuLieu v2.0.docx
+++ b/Document/5-ThietKeDuLieu v2.0.docx
@@ -202,8 +202,9 @@
           <w:color w:val="0000FF"/>
           <w:sz w:val="34"/>
           <w:szCs w:val="30"/>
-        </w:rPr>
-        <w:t>1</w:t>
+          <w:lang w:val="en-US"/>
+        </w:rPr>
+        <w:t>2</w:t>
       </w:r>
       <w:r>
         <w:rPr>
@@ -1015,49 +1016,10 @@
             </w:pPr>
             <w:r>
               <w:rPr>
-                <w:color w:val="0000FF"/>
-                <w:lang w:val="en-US"/>
-              </w:rPr>
-              <w:t>&lt;</w:t>
-            </w:r>
-            <w:r>
-              <w:rPr>
-                <w:color w:val="0000FF"/>
-              </w:rPr>
-              <w:t>17</w:t>
-            </w:r>
-            <w:r>
-              <w:rPr>
-                <w:color w:val="0000FF"/>
-                <w:lang w:val="en-US"/>
-              </w:rPr>
-              <w:t>/</w:t>
-            </w:r>
-            <w:r>
-              <w:rPr>
-                <w:color w:val="0000FF"/>
-              </w:rPr>
-              <w:t>05</w:t>
-            </w:r>
-            <w:r>
-              <w:rPr>
-                <w:color w:val="0000FF"/>
-                <w:lang w:val="en-US"/>
-              </w:rPr>
-              <w:t>/</w:t>
-            </w:r>
-            <w:r>
-              <w:rPr>
-                <w:color w:val="0000FF"/>
-              </w:rPr>
-              <w:t>2019</w:t>
-            </w:r>
-            <w:r>
-              <w:rPr>
-                <w:color w:val="0000FF"/>
-                <w:lang w:val="en-US"/>
-              </w:rPr>
-              <w:t xml:space="preserve"> &gt;</w:t>
+                <w:rFonts w:eastAsia="SimSun"/>
+                <w:lang w:val="en-US"/>
+              </w:rPr>
+              <w:t>&lt;18/06/2019&gt;</w:t>
             </w:r>
           </w:p>
         </w:tc>
@@ -1084,36 +1046,10 @@
             </w:pPr>
             <w:r>
               <w:rPr>
-                <w:color w:val="0000FF"/>
-                <w:lang w:val="en-US"/>
-              </w:rPr>
-              <w:t>&lt;</w:t>
-            </w:r>
-            <w:r>
-              <w:rPr>
-                <w:color w:val="0000FF"/>
-              </w:rPr>
-              <w:t>1</w:t>
-            </w:r>
-            <w:r>
-              <w:rPr>
-                <w:color w:val="0000FF"/>
-                <w:lang w:val="en-US"/>
-              </w:rPr>
-              <w:t>.</w:t>
-            </w:r>
-            <w:r>
-              <w:rPr>
-                <w:color w:val="0000FF"/>
-              </w:rPr>
-              <w:t>0</w:t>
-            </w:r>
-            <w:r>
-              <w:rPr>
-                <w:color w:val="0000FF"/>
-                <w:lang w:val="en-US"/>
-              </w:rPr>
-              <w:t>&gt;</w:t>
+                <w:rFonts w:eastAsia="SimSun"/>
+                <w:lang w:val="en-US"/>
+              </w:rPr>
+              <w:t>&lt;2.0&gt;</w:t>
             </w:r>
           </w:p>
         </w:tc>
@@ -1171,23 +1107,43 @@
               <w:rPr>
                 <w:lang w:val="en-US"/>
               </w:rPr>
-              <w:t>dữ</w:t>
-            </w:r>
-            <w:proofErr w:type="spellEnd"/>
-            <w:r>
-              <w:rPr>
-                <w:lang w:val="en-US"/>
-              </w:rPr>
-              <w:t xml:space="preserve"> </w:t>
-            </w:r>
-            <w:proofErr w:type="spellStart"/>
-            <w:r>
-              <w:rPr>
-                <w:lang w:val="en-US"/>
-              </w:rPr>
-              <w:t>liệu</w:t>
-            </w:r>
-            <w:proofErr w:type="spellEnd"/>
+              <w:t>và</w:t>
+            </w:r>
+            <w:proofErr w:type="spellEnd"/>
+            <w:r>
+              <w:rPr>
+                <w:lang w:val="en-US"/>
+              </w:rPr>
+              <w:t xml:space="preserve"> </w:t>
+            </w:r>
+            <w:proofErr w:type="spellStart"/>
+            <w:r>
+              <w:rPr>
+                <w:lang w:val="en-US"/>
+              </w:rPr>
+              <w:t>thay</w:t>
+            </w:r>
+            <w:proofErr w:type="spellEnd"/>
+            <w:r>
+              <w:rPr>
+                <w:lang w:val="en-US"/>
+              </w:rPr>
+              <w:t xml:space="preserve"> </w:t>
+            </w:r>
+            <w:proofErr w:type="spellStart"/>
+            <w:r>
+              <w:rPr>
+                <w:lang w:val="en-US"/>
+              </w:rPr>
+              <w:t>đổi</w:t>
+            </w:r>
+            <w:proofErr w:type="spellEnd"/>
+            <w:r>
+              <w:rPr>
+                <w:lang w:val="en-US"/>
+              </w:rPr>
+              <w:t xml:space="preserve"> CSDL</w:t>
+            </w:r>
           </w:p>
         </w:tc>
         <w:tc>
@@ -1318,13 +1274,6 @@
                 <w:lang w:val="en-US"/>
               </w:rPr>
             </w:pPr>
-            <w:r>
-              <w:rPr>
-                <w:rFonts w:eastAsia="SimSun"/>
-                <w:lang w:val="en-US"/>
-              </w:rPr>
-              <w:t>&lt;18/06/2019&gt;</w:t>
-            </w:r>
           </w:p>
         </w:tc>
         <w:tc>
@@ -1347,13 +1296,6 @@
                 <w:lang w:val="en-US"/>
               </w:rPr>
             </w:pPr>
-            <w:r>
-              <w:rPr>
-                <w:rFonts w:eastAsia="SimSun"/>
-                <w:lang w:val="en-US"/>
-              </w:rPr>
-              <w:t>&lt;2.0&gt;</w:t>
-            </w:r>
           </w:p>
         </w:tc>
         <w:tc>
@@ -1370,60 +1312,11 @@
             <w:pPr>
               <w:keepLines/>
               <w:spacing w:after="120"/>
-              <w:jc w:val="center"/>
               <w:rPr>
                 <w:rFonts w:eastAsia="SimSun"/>
                 <w:lang w:val="en-US"/>
               </w:rPr>
             </w:pPr>
-            <w:proofErr w:type="spellStart"/>
-            <w:r>
-              <w:rPr>
-                <w:rFonts w:eastAsia="SimSun"/>
-                <w:lang w:val="en-US"/>
-              </w:rPr>
-              <w:t>Thiết</w:t>
-            </w:r>
-            <w:proofErr w:type="spellEnd"/>
-            <w:r>
-              <w:rPr>
-                <w:rFonts w:eastAsia="SimSun"/>
-                <w:lang w:val="en-US"/>
-              </w:rPr>
-              <w:t xml:space="preserve"> </w:t>
-            </w:r>
-            <w:proofErr w:type="spellStart"/>
-            <w:r>
-              <w:rPr>
-                <w:rFonts w:eastAsia="SimSun"/>
-                <w:lang w:val="en-US"/>
-              </w:rPr>
-              <w:t>kế</w:t>
-            </w:r>
-            <w:proofErr w:type="spellEnd"/>
-            <w:r>
-              <w:rPr>
-                <w:rFonts w:eastAsia="SimSun"/>
-                <w:lang w:val="en-US"/>
-              </w:rPr>
-              <w:t xml:space="preserve"> </w:t>
-            </w:r>
-            <w:proofErr w:type="spellStart"/>
-            <w:r>
-              <w:rPr>
-                <w:rFonts w:eastAsia="SimSun"/>
-                <w:lang w:val="en-US"/>
-              </w:rPr>
-              <w:t>lại</w:t>
-            </w:r>
-            <w:proofErr w:type="spellEnd"/>
-            <w:r>
-              <w:rPr>
-                <w:rFonts w:eastAsia="SimSun"/>
-                <w:lang w:val="en-US"/>
-              </w:rPr>
-              <w:t xml:space="preserve"> CSDL</w:t>
-            </w:r>
           </w:p>
         </w:tc>
         <w:tc>
@@ -1440,98 +1333,12 @@
             <w:pPr>
               <w:keepLines/>
               <w:spacing w:after="120"/>
-              <w:jc w:val="center"/>
+              <w:jc w:val="both"/>
               <w:rPr>
                 <w:rFonts w:eastAsia="SimSun"/>
-                <w:color w:val="0000FF"/>
-              </w:rPr>
-            </w:pPr>
-            <w:r>
-              <w:rPr>
-                <w:rFonts w:eastAsia="SimSun"/>
-                <w:color w:val="0000FF"/>
-              </w:rPr>
-              <w:t xml:space="preserve">Lê </w:t>
-            </w:r>
-            <w:proofErr w:type="spellStart"/>
-            <w:r>
-              <w:rPr>
-                <w:rFonts w:eastAsia="SimSun"/>
-                <w:color w:val="0000FF"/>
-              </w:rPr>
-              <w:t>Tống</w:t>
-            </w:r>
-            <w:proofErr w:type="spellEnd"/>
-            <w:r>
-              <w:rPr>
-                <w:rFonts w:eastAsia="SimSun"/>
-                <w:color w:val="0000FF"/>
-              </w:rPr>
-              <w:t xml:space="preserve"> Minh </w:t>
-            </w:r>
-            <w:proofErr w:type="spellStart"/>
-            <w:r>
-              <w:rPr>
-                <w:rFonts w:eastAsia="SimSun"/>
-                <w:color w:val="0000FF"/>
-              </w:rPr>
-              <w:t>Hiếu</w:t>
-            </w:r>
-            <w:proofErr w:type="spellEnd"/>
-          </w:p>
-          <w:p>
-            <w:pPr>
-              <w:keepLines/>
-              <w:spacing w:after="120"/>
-              <w:jc w:val="both"/>
-              <w:rPr>
-                <w:rFonts w:eastAsia="SimSun"/>
-                <w:lang w:val="en-US"/>
-              </w:rPr>
-            </w:pPr>
-            <w:proofErr w:type="spellStart"/>
-            <w:r>
-              <w:rPr>
-                <w:rFonts w:eastAsia="SimSun"/>
-                <w:color w:val="0000FF"/>
-              </w:rPr>
-              <w:t>Nguyễn</w:t>
-            </w:r>
-            <w:proofErr w:type="spellEnd"/>
-            <w:r>
-              <w:rPr>
-                <w:rFonts w:eastAsia="SimSun"/>
-                <w:color w:val="0000FF"/>
-              </w:rPr>
-              <w:t xml:space="preserve"> </w:t>
-            </w:r>
-            <w:proofErr w:type="spellStart"/>
-            <w:r>
-              <w:rPr>
-                <w:rFonts w:eastAsia="SimSun"/>
-                <w:color w:val="0000FF"/>
-              </w:rPr>
-              <w:t>Hữu</w:t>
-            </w:r>
-            <w:proofErr w:type="spellEnd"/>
-            <w:r>
-              <w:rPr>
-                <w:rFonts w:eastAsia="SimSun"/>
-                <w:color w:val="0000FF"/>
-              </w:rPr>
-              <w:t xml:space="preserve"> </w:t>
-            </w:r>
-            <w:proofErr w:type="spellStart"/>
-            <w:r>
-              <w:rPr>
-                <w:rFonts w:eastAsia="SimSun"/>
-                <w:color w:val="0000FF"/>
-              </w:rPr>
-              <w:t>Hoà</w:t>
-            </w:r>
-            <w:bookmarkStart w:id="0" w:name="_GoBack"/>
-            <w:bookmarkEnd w:id="0"/>
-            <w:proofErr w:type="spellEnd"/>
+                <w:lang w:val="en-US"/>
+              </w:rPr>
+            </w:pPr>
           </w:p>
         </w:tc>
       </w:tr>
@@ -2049,9 +1856,9 @@
         <w:spacing w:line="360" w:lineRule="auto"/>
         <w:jc w:val="both"/>
       </w:pPr>
-      <w:bookmarkStart w:id="1" w:name="_Toc176928159"/>
-      <w:bookmarkStart w:id="2" w:name="_Toc9021961"/>
-      <w:bookmarkStart w:id="3" w:name="_Toc9021974"/>
+      <w:bookmarkStart w:id="0" w:name="_Toc176928159"/>
+      <w:bookmarkStart w:id="1" w:name="_Toc9021961"/>
+      <w:bookmarkStart w:id="2" w:name="_Toc9021974"/>
       <w:r>
         <w:lastRenderedPageBreak/>
         <w:t xml:space="preserve">Sơ </w:t>
@@ -2068,9 +1875,9 @@
       <w:r>
         <w:t>logic</w:t>
       </w:r>
+      <w:bookmarkEnd w:id="0"/>
       <w:bookmarkEnd w:id="1"/>
       <w:bookmarkEnd w:id="2"/>
-      <w:bookmarkEnd w:id="3"/>
       <w:proofErr w:type="spellEnd"/>
     </w:p>
     <w:p>
@@ -2132,9 +1939,9 @@
         <w:spacing w:line="360" w:lineRule="auto"/>
         <w:jc w:val="both"/>
       </w:pPr>
-      <w:bookmarkStart w:id="4" w:name="_Toc176928160"/>
-      <w:bookmarkStart w:id="5" w:name="_Toc9021962"/>
-      <w:bookmarkStart w:id="6" w:name="_Toc9021975"/>
+      <w:bookmarkStart w:id="3" w:name="_Toc176928160"/>
+      <w:bookmarkStart w:id="4" w:name="_Toc9021962"/>
+      <w:bookmarkStart w:id="5" w:name="_Toc9021975"/>
       <w:r>
         <w:t xml:space="preserve">Mô </w:t>
       </w:r>
@@ -2198,9 +2005,9 @@
       <w:r>
         <w:t>logic</w:t>
       </w:r>
+      <w:bookmarkEnd w:id="3"/>
       <w:bookmarkEnd w:id="4"/>
       <w:bookmarkEnd w:id="5"/>
-      <w:bookmarkEnd w:id="6"/>
       <w:proofErr w:type="spellEnd"/>
     </w:p>
     <w:p>
@@ -10100,8 +9907,10 @@
               <w:rPr>
                 <w:lang w:val="en-US"/>
               </w:rPr>
-              <w:t>Int</w:t>
-            </w:r>
+              <w:t>int</w:t>
+            </w:r>
+            <w:bookmarkStart w:id="6" w:name="_GoBack"/>
+            <w:bookmarkEnd w:id="6"/>
           </w:p>
         </w:tc>
         <w:tc>
@@ -10718,7 +10527,7 @@
         </mc:Choice>
         <mc:Fallback>
           <w:pict>
-            <v:shape w14:anchorId="17FADB56" id="Freeform 1" o:spid="_x0000_s1026" style="position:absolute;margin-left:0;margin-top:.75pt;width:93.15pt;height:814.5pt;flip:x;z-index:251668480;visibility:visible;mso-wrap-style:square;mso-width-percent:0;mso-height-percent:0;mso-wrap-distance-left:9pt;mso-wrap-distance-top:0;mso-wrap-distance-right:9pt;mso-wrap-distance-bottom:0;mso-position-horizontal:absolute;mso-position-horizontal-relative:page;mso-position-vertical:absolute;mso-position-vertical-relative:page;mso-width-percent:0;mso-height-percent:0;mso-width-relative:page;mso-height-relative:page;v-text-anchor:top" coordsize="502,3168" o:gfxdata="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" path="m502,c93,,93,,93,,146,383,323,1900,,3168v502,,502,,502,l502,xe" fillcolor="#8db3e2" stroked="f" strokecolor="#212120">
+            <v:shape w14:anchorId="2AAF5048" id="Freeform 1" o:spid="_x0000_s1026" style="position:absolute;margin-left:0;margin-top:.75pt;width:93.15pt;height:814.5pt;flip:x;z-index:251668480;visibility:visible;mso-wrap-style:square;mso-width-percent:0;mso-height-percent:0;mso-wrap-distance-left:9pt;mso-wrap-distance-top:0;mso-wrap-distance-right:9pt;mso-wrap-distance-bottom:0;mso-position-horizontal:absolute;mso-position-horizontal-relative:page;mso-position-vertical:absolute;mso-position-vertical-relative:page;mso-width-percent:0;mso-height-percent:0;mso-width-relative:page;mso-height-relative:page;v-text-anchor:top" coordsize="502,3168" o:gfxdata="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" path="m502,c93,,93,,93,,146,383,323,1900,,3168v502,,502,,502,l502,xe" fillcolor="#8db3e2" stroked="f" strokecolor="#212120">
               <v:fill color2="#1f497d" rotate="t" focus="100%" type="gradient"/>
               <v:shadow color="#8c8682"/>
               <v:path arrowok="t" o:connecttype="custom" o:connectlocs="1183005,0;219162,0;0,10344150;1183005,10344150;1183005,0" o:connectangles="0,0,0,0,0"/>
@@ -11398,7 +11207,7 @@
         <w:lang w:val="en-US"/>
       </w:rPr>
       <w:drawing>
-        <wp:anchor distT="0" distB="0" distL="114300" distR="114300" simplePos="0" relativeHeight="251664384" behindDoc="1" locked="0" layoutInCell="1" allowOverlap="1" wp14:anchorId="5D74EAC3" wp14:editId="695F2469">
+        <wp:anchor distT="0" distB="0" distL="114300" distR="114300" simplePos="0" relativeHeight="251661312" behindDoc="1" locked="0" layoutInCell="1" allowOverlap="1" wp14:anchorId="5D74EAC3" wp14:editId="695F2469">
           <wp:simplePos x="0" y="0"/>
           <wp:positionH relativeFrom="column">
             <wp:posOffset>-545106</wp:posOffset>
@@ -11611,8 +11420,9 @@
           <w:r>
             <w:rPr>
               <w:color w:val="0000FF"/>
+              <w:lang w:val="en-US"/>
             </w:rPr>
-            <w:t>1</w:t>
+            <w:t>2</w:t>
           </w:r>
           <w:r>
             <w:rPr>
@@ -11738,8 +11548,9 @@
           <w:r>
             <w:rPr>
               <w:color w:val="0000FF"/>
+              <w:lang w:val="en-US"/>
             </w:rPr>
-            <w:t>17</w:t>
+            <w:t>18</w:t>
           </w:r>
           <w:r>
             <w:rPr>
@@ -11752,7 +11563,14 @@
             <w:rPr>
               <w:color w:val="0000FF"/>
             </w:rPr>
-            <w:t>05</w:t>
+            <w:t>0</w:t>
+          </w:r>
+          <w:r>
+            <w:rPr>
+              <w:color w:val="0000FF"/>
+              <w:lang w:val="en-US"/>
+            </w:rPr>
+            <w:t>6</w:t>
           </w:r>
           <w:r>
             <w:rPr>
@@ -14330,7 +14148,7 @@
 </file>
 
 <file path=customXml/itemProps1.xml><?xml version="1.0" encoding="utf-8"?>
-<ds:datastoreItem xmlns:ds="http://schemas.openxmlformats.org/officeDocument/2006/customXml" ds:itemID="{CE2F84FC-1C09-40DA-BC2C-A66C9CE91F68}">
+<ds:datastoreItem xmlns:ds="http://schemas.openxmlformats.org/officeDocument/2006/customXml" ds:itemID="{E38DA9AD-C3BB-4D8A-B5CD-6436C09EF33C}">
   <ds:schemaRefs>
     <ds:schemaRef ds:uri="http://schemas.openxmlformats.org/officeDocument/2006/bibliography"/>
   </ds:schemaRefs>

</xml_diff>